<commit_message>
Day 1 to Day 37 docs
</commit_message>
<xml_diff>
--- a/112788416-ukprath- Pratheesh/Day 29 - 112788416-ukprath- Pratheesh.docx
+++ b/112788416-ukprath- Pratheesh/Day 29 - 112788416-ukprath- Pratheesh.docx
@@ -44,6 +44,383 @@
         </w:rPr>
       </w:r>
     </w:p>
+    <w:tbl>
+      <w:tblPr>
+        <w:tblStyle w:val="Table1"/>
+        <w:tblW w:w="8865.0" w:type="dxa"/>
+        <w:jc w:val="left"/>
+        <w:tblBorders>
+          <w:top w:color="000000" w:space="0" w:sz="0" w:val="nil"/>
+          <w:left w:color="000000" w:space="0" w:sz="0" w:val="nil"/>
+          <w:bottom w:color="000000" w:space="0" w:sz="0" w:val="nil"/>
+          <w:right w:color="000000" w:space="0" w:sz="0" w:val="nil"/>
+          <w:insideH w:color="000000" w:space="0" w:sz="0" w:val="nil"/>
+          <w:insideV w:color="000000" w:space="0" w:sz="0" w:val="nil"/>
+        </w:tblBorders>
+        <w:tblLayout w:type="fixed"/>
+        <w:tblLook w:val="0600"/>
+      </w:tblPr>
+      <w:tblGrid>
+        <w:gridCol w:w="1980"/>
+        <w:gridCol w:w="6885"/>
+        <w:tblGridChange w:id="0">
+          <w:tblGrid>
+            <w:gridCol w:w="1980"/>
+            <w:gridCol w:w="6885"/>
+          </w:tblGrid>
+        </w:tblGridChange>
+      </w:tblGrid>
+      <w:tr>
+        <w:trPr>
+          <w:cantSplit w:val="0"/>
+          <w:trHeight w:val="2010" w:hRule="atLeast"/>
+          <w:tblHeader w:val="0"/>
+        </w:trPr>
+        <w:tc>
+          <w:tcPr>
+            <w:tcBorders>
+              <w:top w:color="000000" w:space="0" w:sz="4" w:val="single"/>
+              <w:left w:color="000000" w:space="0" w:sz="4" w:val="single"/>
+              <w:bottom w:color="000000" w:space="0" w:sz="4" w:val="single"/>
+              <w:right w:color="000000" w:space="0" w:sz="4" w:val="single"/>
+            </w:tcBorders>
+            <w:tcMar>
+              <w:top w:w="0.0" w:type="dxa"/>
+              <w:left w:w="40.0" w:type="dxa"/>
+              <w:bottom w:w="0.0" w:type="dxa"/>
+              <w:right w:w="40.0" w:type="dxa"/>
+            </w:tcMar>
+            <w:vAlign w:val="center"/>
+          </w:tcPr>
+          <w:p>
+            <w:pPr>
+              <w:spacing w:line="331.2" w:lineRule="auto"/>
+              <w:jc w:val="center"/>
+              <w:rPr/>
+            </w:pPr>
+            <w:r>
+              <w:rPr>
+                <w:rtl w:val="0"/>
+              </w:rPr>
+              <w:t xml:space="preserve">Dynamo DB</w:t>
+            </w:r>
+          </w:p>
+        </w:tc>
+        <w:tc>
+          <w:tcPr>
+            <w:tcBorders>
+              <w:top w:color="000000" w:space="0" w:sz="4" w:val="single"/>
+              <w:left w:color="000000" w:space="0" w:sz="4" w:val="single"/>
+              <w:bottom w:color="000000" w:space="0" w:sz="4" w:val="single"/>
+              <w:right w:color="000000" w:space="0" w:sz="4" w:val="single"/>
+            </w:tcBorders>
+            <w:tcMar>
+              <w:top w:w="0.0" w:type="dxa"/>
+              <w:left w:w="40.0" w:type="dxa"/>
+              <w:bottom w:w="0.0" w:type="dxa"/>
+              <w:right w:w="40.0" w:type="dxa"/>
+            </w:tcMar>
+            <w:vAlign w:val="center"/>
+          </w:tcPr>
+          <w:p>
+            <w:pPr>
+              <w:spacing w:line="331.2" w:lineRule="auto"/>
+              <w:rPr/>
+            </w:pPr>
+            <w:r>
+              <w:rPr>
+                <w:rtl w:val="0"/>
+              </w:rPr>
+              <w:t xml:space="preserve">Overview of AWS DynamoDB, Terminology Comparison with SQL, DynamoDB Tables and Naming,Conventions, Data, DynamoDB Consistency Model, DynamoDB Capacity Units, DynamoDB On Demand Capacity, Basics of DynamoDB Partitions, Basics of DynamoDB Indexes, Local Secondary Indexes and Global Secondary Indexes</w:t>
+            </w:r>
+          </w:p>
+        </w:tc>
+      </w:tr>
+      <w:tr>
+        <w:trPr>
+          <w:cantSplit w:val="0"/>
+          <w:trHeight w:val="1050" w:hRule="atLeast"/>
+          <w:tblHeader w:val="0"/>
+        </w:trPr>
+        <w:tc>
+          <w:tcPr>
+            <w:tcBorders>
+              <w:top w:color="000000" w:space="0" w:sz="4" w:val="single"/>
+              <w:left w:color="000000" w:space="0" w:sz="4" w:val="single"/>
+              <w:bottom w:color="000000" w:space="0" w:sz="4" w:val="single"/>
+              <w:right w:color="000000" w:space="0" w:sz="4" w:val="single"/>
+            </w:tcBorders>
+            <w:tcMar>
+              <w:top w:w="0.0" w:type="dxa"/>
+              <w:left w:w="40.0" w:type="dxa"/>
+              <w:bottom w:w="0.0" w:type="dxa"/>
+              <w:right w:w="40.0" w:type="dxa"/>
+            </w:tcMar>
+            <w:vAlign w:val="center"/>
+          </w:tcPr>
+          <w:p>
+            <w:pPr>
+              <w:spacing w:line="331.2" w:lineRule="auto"/>
+              <w:jc w:val="center"/>
+              <w:rPr/>
+            </w:pPr>
+            <w:r>
+              <w:rPr>
+                <w:rtl w:val="0"/>
+              </w:rPr>
+              <w:t xml:space="preserve">Working with DynamoDB using AWS Console3</w:t>
+            </w:r>
+          </w:p>
+        </w:tc>
+        <w:tc>
+          <w:tcPr>
+            <w:tcBorders>
+              <w:top w:color="000000" w:space="0" w:sz="4" w:val="single"/>
+              <w:left w:color="000000" w:space="0" w:sz="4" w:val="single"/>
+              <w:bottom w:color="000000" w:space="0" w:sz="4" w:val="single"/>
+              <w:right w:color="000000" w:space="0" w:sz="4" w:val="single"/>
+            </w:tcBorders>
+            <w:tcMar>
+              <w:top w:w="0.0" w:type="dxa"/>
+              <w:left w:w="40.0" w:type="dxa"/>
+              <w:bottom w:w="0.0" w:type="dxa"/>
+              <w:right w:w="40.0" w:type="dxa"/>
+            </w:tcMar>
+            <w:vAlign w:val="center"/>
+          </w:tcPr>
+          <w:p>
+            <w:pPr>
+              <w:spacing w:line="331.2" w:lineRule="auto"/>
+              <w:rPr/>
+            </w:pPr>
+            <w:r>
+              <w:rPr>
+                <w:rtl w:val="0"/>
+              </w:rPr>
+              <w:t xml:space="preserve">Interacting with DynamoDB -Table-level Operations with AWS Console, Item-level Operations with AWS Console, Additional Features in DynamoDB Console</w:t>
+            </w:r>
+          </w:p>
+        </w:tc>
+      </w:tr>
+      <w:tr>
+        <w:trPr>
+          <w:cantSplit w:val="0"/>
+          <w:trHeight w:val="1155" w:hRule="atLeast"/>
+          <w:tblHeader w:val="0"/>
+        </w:trPr>
+        <w:tc>
+          <w:tcPr>
+            <w:tcBorders>
+              <w:top w:color="000000" w:space="0" w:sz="4" w:val="single"/>
+              <w:left w:color="000000" w:space="0" w:sz="4" w:val="single"/>
+              <w:bottom w:color="000000" w:space="0" w:sz="4" w:val="single"/>
+              <w:right w:color="000000" w:space="0" w:sz="4" w:val="single"/>
+            </w:tcBorders>
+            <w:tcMar>
+              <w:top w:w="0.0" w:type="dxa"/>
+              <w:left w:w="40.0" w:type="dxa"/>
+              <w:bottom w:w="0.0" w:type="dxa"/>
+              <w:right w:w="40.0" w:type="dxa"/>
+            </w:tcMar>
+            <w:vAlign w:val="center"/>
+          </w:tcPr>
+          <w:p>
+            <w:pPr>
+              <w:spacing w:line="331.2" w:lineRule="auto"/>
+              <w:jc w:val="center"/>
+              <w:rPr/>
+            </w:pPr>
+            <w:r>
+              <w:rPr>
+                <w:rtl w:val="0"/>
+              </w:rPr>
+              <w:t xml:space="preserve">Working with DynamoDB using AWS CL</w:t>
+            </w:r>
+          </w:p>
+        </w:tc>
+        <w:tc>
+          <w:tcPr>
+            <w:tcBorders>
+              <w:top w:color="000000" w:space="0" w:sz="4" w:val="single"/>
+              <w:left w:color="000000" w:space="0" w:sz="4" w:val="single"/>
+              <w:bottom w:color="000000" w:space="0" w:sz="4" w:val="single"/>
+              <w:right w:color="000000" w:space="0" w:sz="4" w:val="single"/>
+            </w:tcBorders>
+            <w:tcMar>
+              <w:top w:w="0.0" w:type="dxa"/>
+              <w:left w:w="40.0" w:type="dxa"/>
+              <w:bottom w:w="0.0" w:type="dxa"/>
+              <w:right w:w="40.0" w:type="dxa"/>
+            </w:tcMar>
+            <w:vAlign w:val="center"/>
+          </w:tcPr>
+          <w:p>
+            <w:pPr>
+              <w:spacing w:line="331.2" w:lineRule="auto"/>
+              <w:rPr/>
+            </w:pPr>
+            <w:r>
+              <w:rPr>
+                <w:rtl w:val="0"/>
+              </w:rPr>
+              <w:t xml:space="preserve">Working with the AWS CLI, Table level Operations with AWS CLI, Write Operations - Item level Operations with AWS CLI, Read Operations - Item level Operations with AWS CLI</w:t>
+            </w:r>
+          </w:p>
+        </w:tc>
+      </w:tr>
+      <w:tr>
+        <w:trPr>
+          <w:cantSplit w:val="0"/>
+          <w:trHeight w:val="1830" w:hRule="atLeast"/>
+          <w:tblHeader w:val="0"/>
+        </w:trPr>
+        <w:tc>
+          <w:tcPr>
+            <w:tcBorders>
+              <w:top w:color="000000" w:space="0" w:sz="4" w:val="single"/>
+              <w:left w:color="000000" w:space="0" w:sz="4" w:val="single"/>
+              <w:bottom w:color="000000" w:space="0" w:sz="4" w:val="single"/>
+              <w:right w:color="000000" w:space="0" w:sz="4" w:val="single"/>
+            </w:tcBorders>
+            <w:tcMar>
+              <w:top w:w="0.0" w:type="dxa"/>
+              <w:left w:w="40.0" w:type="dxa"/>
+              <w:bottom w:w="0.0" w:type="dxa"/>
+              <w:right w:w="40.0" w:type="dxa"/>
+            </w:tcMar>
+            <w:vAlign w:val="center"/>
+          </w:tcPr>
+          <w:p>
+            <w:pPr>
+              <w:spacing w:line="331.2" w:lineRule="auto"/>
+              <w:jc w:val="center"/>
+              <w:rPr/>
+            </w:pPr>
+            <w:r>
+              <w:rPr>
+                <w:rtl w:val="0"/>
+              </w:rPr>
+              <w:t xml:space="preserve">Working with DynamoDB using AWS SDK</w:t>
+            </w:r>
+          </w:p>
+        </w:tc>
+        <w:tc>
+          <w:tcPr>
+            <w:tcBorders>
+              <w:top w:color="000000" w:space="0" w:sz="4" w:val="single"/>
+              <w:left w:color="000000" w:space="0" w:sz="4" w:val="single"/>
+              <w:bottom w:color="000000" w:space="0" w:sz="4" w:val="single"/>
+              <w:right w:color="000000" w:space="0" w:sz="4" w:val="single"/>
+            </w:tcBorders>
+            <w:tcMar>
+              <w:top w:w="0.0" w:type="dxa"/>
+              <w:left w:w="40.0" w:type="dxa"/>
+              <w:bottom w:w="0.0" w:type="dxa"/>
+              <w:right w:w="40.0" w:type="dxa"/>
+            </w:tcMar>
+            <w:vAlign w:val="center"/>
+          </w:tcPr>
+          <w:p>
+            <w:pPr>
+              <w:spacing w:line="331.2" w:lineRule="auto"/>
+              <w:rPr/>
+            </w:pPr>
+            <w:r>
+              <w:rPr>
+                <w:rtl w:val="0"/>
+              </w:rPr>
+              <w:t xml:space="preserve">Working with DynamoDB using AWS SDK - Introduction, Table-level Operations with AWS SDK, Write Operations - Item Level Operations with AWS SDK, Conditional Writes - Item Level Operations with AWS SDK, Atomic Counters - Item Level Operations with AWS SDK, Read Operations - Item Level Operations with AWS SDK, Paginated Reads - Item Level Operations with AWS SDK</w:t>
+            </w:r>
+          </w:p>
+        </w:tc>
+      </w:tr>
+      <w:tr>
+        <w:trPr>
+          <w:cantSplit w:val="0"/>
+          <w:trHeight w:val="1230" w:hRule="atLeast"/>
+          <w:tblHeader w:val="0"/>
+        </w:trPr>
+        <w:tc>
+          <w:tcPr>
+            <w:tcBorders>
+              <w:top w:color="000000" w:space="0" w:sz="4" w:val="single"/>
+              <w:left w:color="000000" w:space="0" w:sz="4" w:val="single"/>
+              <w:bottom w:color="000000" w:space="0" w:sz="4" w:val="single"/>
+              <w:right w:color="000000" w:space="0" w:sz="4" w:val="single"/>
+            </w:tcBorders>
+            <w:tcMar>
+              <w:top w:w="0.0" w:type="dxa"/>
+              <w:left w:w="40.0" w:type="dxa"/>
+              <w:bottom w:w="0.0" w:type="dxa"/>
+              <w:right w:w="40.0" w:type="dxa"/>
+            </w:tcMar>
+            <w:vAlign w:val="center"/>
+          </w:tcPr>
+          <w:p>
+            <w:pPr>
+              <w:spacing w:line="331.2" w:lineRule="auto"/>
+              <w:jc w:val="center"/>
+              <w:rPr/>
+            </w:pPr>
+            <w:r>
+              <w:rPr>
+                <w:rtl w:val="0"/>
+              </w:rPr>
+              <w:t xml:space="preserve">DynamoDB Data Modeling &amp; Best Practices</w:t>
+            </w:r>
+          </w:p>
+        </w:tc>
+        <w:tc>
+          <w:tcPr>
+            <w:tcBorders>
+              <w:top w:color="000000" w:space="0" w:sz="4" w:val="single"/>
+              <w:left w:color="000000" w:space="0" w:sz="4" w:val="single"/>
+              <w:bottom w:color="000000" w:space="0" w:sz="4" w:val="single"/>
+              <w:right w:color="000000" w:space="0" w:sz="4" w:val="single"/>
+            </w:tcBorders>
+            <w:tcMar>
+              <w:top w:w="0.0" w:type="dxa"/>
+              <w:left w:w="40.0" w:type="dxa"/>
+              <w:bottom w:w="0.0" w:type="dxa"/>
+              <w:right w:w="40.0" w:type="dxa"/>
+            </w:tcMar>
+            <w:vAlign w:val="center"/>
+          </w:tcPr>
+          <w:p>
+            <w:pPr>
+              <w:spacing w:line="331.2" w:lineRule="auto"/>
+              <w:rPr/>
+            </w:pPr>
+            <w:r>
+              <w:rPr>
+                <w:rtl w:val="0"/>
+              </w:rPr>
+              <w:t xml:space="preserve">DynamoDB Architecture, DynamoDB Partitions in Depth, DynamoDB Efficient Key Design, Hot Keys or Hot Partitions, DynamoDB Design Patterns, Multi-value Sorts and Filters, DynamoDB Limits - Error Handling in DynamoDB, Ways to Lower DynamoDB Costs</w:t>
+            </w:r>
+          </w:p>
+        </w:tc>
+      </w:tr>
+    </w:tbl>
+    <w:p>
+      <w:pPr>
+        <w:rPr/>
+      </w:pPr>
+      <w:r>
+        <w:rPr>
+          <w:rtl w:val="0"/>
+        </w:rPr>
+      </w:r>
+    </w:p>
+    <w:p>
+      <w:pPr>
+        <w:rPr/>
+      </w:pPr>
+      <w:r>
+        <w:rPr>
+          <w:rtl w:val="0"/>
+        </w:rPr>
+      </w:r>
+    </w:p>
     <w:p>
       <w:pPr>
         <w:spacing w:line="331.2" w:lineRule="auto"/>
@@ -88,6 +465,156 @@
     </w:p>
     <w:p>
       <w:pPr>
+        <w:rPr/>
+      </w:pPr>
+      <w:r>
+        <w:rPr>
+          <w:rtl w:val="0"/>
+        </w:rPr>
+      </w:r>
+    </w:p>
+    <w:p>
+      <w:pPr>
+        <w:rPr/>
+      </w:pPr>
+      <w:r>
+        <w:rPr>
+          <w:rtl w:val="0"/>
+        </w:rPr>
+      </w:r>
+    </w:p>
+    <w:p>
+      <w:pPr>
+        <w:rPr/>
+      </w:pPr>
+      <w:r>
+        <w:rPr>
+          <w:rtl w:val="0"/>
+        </w:rPr>
+      </w:r>
+    </w:p>
+    <w:p>
+      <w:pPr>
+        <w:rPr/>
+      </w:pPr>
+      <w:r>
+        <w:rPr>
+          <w:rtl w:val="0"/>
+        </w:rPr>
+      </w:r>
+    </w:p>
+    <w:p>
+      <w:pPr>
+        <w:rPr/>
+      </w:pPr>
+      <w:r>
+        <w:rPr>
+          <w:rtl w:val="0"/>
+        </w:rPr>
+      </w:r>
+    </w:p>
+    <w:p>
+      <w:pPr>
+        <w:rPr/>
+      </w:pPr>
+      <w:r>
+        <w:rPr>
+          <w:rtl w:val="0"/>
+        </w:rPr>
+      </w:r>
+    </w:p>
+    <w:p>
+      <w:pPr>
+        <w:rPr/>
+      </w:pPr>
+      <w:r>
+        <w:rPr>
+          <w:rtl w:val="0"/>
+        </w:rPr>
+      </w:r>
+    </w:p>
+    <w:p>
+      <w:pPr>
+        <w:rPr/>
+      </w:pPr>
+      <w:r>
+        <w:rPr>
+          <w:rtl w:val="0"/>
+        </w:rPr>
+      </w:r>
+    </w:p>
+    <w:p>
+      <w:pPr>
+        <w:rPr/>
+      </w:pPr>
+      <w:r>
+        <w:rPr>
+          <w:rtl w:val="0"/>
+        </w:rPr>
+      </w:r>
+    </w:p>
+    <w:p>
+      <w:pPr>
+        <w:rPr/>
+      </w:pPr>
+      <w:r>
+        <w:rPr>
+          <w:rtl w:val="0"/>
+        </w:rPr>
+      </w:r>
+    </w:p>
+    <w:p>
+      <w:pPr>
+        <w:rPr/>
+      </w:pPr>
+      <w:r>
+        <w:rPr>
+          <w:rtl w:val="0"/>
+        </w:rPr>
+      </w:r>
+    </w:p>
+    <w:p>
+      <w:pPr>
+        <w:rPr/>
+      </w:pPr>
+      <w:r>
+        <w:rPr>
+          <w:rtl w:val="0"/>
+        </w:rPr>
+      </w:r>
+    </w:p>
+    <w:p>
+      <w:pPr>
+        <w:rPr/>
+      </w:pPr>
+      <w:r>
+        <w:rPr>
+          <w:rtl w:val="0"/>
+        </w:rPr>
+      </w:r>
+    </w:p>
+    <w:p>
+      <w:pPr>
+        <w:rPr/>
+      </w:pPr>
+      <w:r>
+        <w:rPr>
+          <w:rtl w:val="0"/>
+        </w:rPr>
+      </w:r>
+    </w:p>
+    <w:p>
+      <w:pPr>
+        <w:rPr/>
+      </w:pPr>
+      <w:r>
+        <w:rPr>
+          <w:rtl w:val="0"/>
+        </w:rPr>
+      </w:r>
+    </w:p>
+    <w:p>
+      <w:pPr>
         <w:spacing w:line="331.2" w:lineRule="auto"/>
         <w:rPr/>
       </w:pPr>
@@ -142,6 +669,36 @@
     </w:p>
     <w:p>
       <w:pPr>
+        <w:rPr/>
+      </w:pPr>
+      <w:r>
+        <w:rPr>
+          <w:rtl w:val="0"/>
+        </w:rPr>
+      </w:r>
+    </w:p>
+    <w:p>
+      <w:pPr>
+        <w:rPr/>
+      </w:pPr>
+      <w:r>
+        <w:rPr>
+          <w:rtl w:val="0"/>
+        </w:rPr>
+      </w:r>
+    </w:p>
+    <w:p>
+      <w:pPr>
+        <w:rPr/>
+      </w:pPr>
+      <w:r>
+        <w:rPr>
+          <w:rtl w:val="0"/>
+        </w:rPr>
+      </w:r>
+    </w:p>
+    <w:p>
+      <w:pPr>
         <w:spacing w:line="331.2" w:lineRule="auto"/>
         <w:rPr/>
       </w:pPr>
@@ -364,6 +921,122 @@
     </w:p>
     <w:p>
       <w:pPr>
+        <w:rPr/>
+      </w:pPr>
+      <w:r>
+        <w:rPr>
+          <w:rtl w:val="0"/>
+        </w:rPr>
+      </w:r>
+    </w:p>
+    <w:p>
+      <w:pPr>
+        <w:rPr/>
+      </w:pPr>
+      <w:r>
+        <w:rPr>
+          <w:rtl w:val="0"/>
+        </w:rPr>
+      </w:r>
+    </w:p>
+    <w:p>
+      <w:pPr>
+        <w:rPr/>
+      </w:pPr>
+      <w:r>
+        <w:rPr>
+          <w:rtl w:val="0"/>
+        </w:rPr>
+      </w:r>
+    </w:p>
+    <w:p>
+      <w:pPr>
+        <w:rPr/>
+      </w:pPr>
+      <w:r>
+        <w:rPr>
+          <w:rtl w:val="0"/>
+        </w:rPr>
+      </w:r>
+    </w:p>
+    <w:p>
+      <w:pPr>
+        <w:spacing w:line="331.2" w:lineRule="auto"/>
+        <w:rPr/>
+      </w:pPr>
+      <w:r>
+        <w:rPr>
+          <w:rtl w:val="0"/>
+        </w:rPr>
+        <w:t xml:space="preserve">If done with above 3 steps plz raise your hands..</w:t>
+      </w:r>
+    </w:p>
+    <w:p>
+      <w:pPr>
+        <w:rPr/>
+      </w:pPr>
+      <w:r>
+        <w:rPr>
+          <w:rtl w:val="0"/>
+        </w:rPr>
+      </w:r>
+    </w:p>
+    <w:p>
+      <w:pPr>
+        <w:spacing w:line="331.2" w:lineRule="auto"/>
+        <w:rPr/>
+      </w:pPr>
+      <w:r>
+        <w:rPr>
+          <w:rtl w:val="0"/>
+        </w:rPr>
+        <w:t xml:space="preserve">25 + 3 =28 out of 33 pax done </w:t>
+      </w:r>
+    </w:p>
+    <w:p>
+      <w:pPr>
+        <w:rPr/>
+      </w:pPr>
+      <w:r>
+        <w:rPr>
+          <w:rtl w:val="0"/>
+        </w:rPr>
+      </w:r>
+    </w:p>
+    <w:p>
+      <w:pPr>
+        <w:spacing w:line="331.2" w:lineRule="auto"/>
+        <w:rPr/>
+      </w:pPr>
+      <w:r>
+        <w:rPr>
+          <w:rtl w:val="0"/>
+        </w:rPr>
+        <w:t xml:space="preserve">By 14.50  </w:t>
+      </w:r>
+    </w:p>
+    <w:p>
+      <w:pPr>
+        <w:rPr/>
+      </w:pPr>
+      <w:r>
+        <w:rPr>
+          <w:rtl w:val="0"/>
+        </w:rPr>
+      </w:r>
+    </w:p>
+    <w:p>
+      <w:pPr>
+        <w:rPr/>
+      </w:pPr>
+      <w:r>
+        <w:rPr>
+          <w:rtl w:val="0"/>
+        </w:rPr>
+      </w:r>
+    </w:p>
+    <w:p>
+      <w:pPr>
         <w:spacing w:line="331.2" w:lineRule="auto"/>
         <w:rPr/>
       </w:pPr>
@@ -468,6 +1141,18 @@
         <w:rPr>
           <w:rtl w:val="0"/>
         </w:rPr>
+      </w:r>
+    </w:p>
+    <w:p>
+      <w:pPr>
+        <w:spacing w:line="331.2" w:lineRule="auto"/>
+        <w:rPr/>
+      </w:pPr>
+      <w:r>
+        <w:rPr>
+          <w:rtl w:val="0"/>
+        </w:rPr>
+        <w:t xml:space="preserve">15.25 to 15.30</w:t>
       </w:r>
     </w:p>
     <w:p>
@@ -1973,6 +2658,16 @@
           <w:t xml:space="preserve">https://docs.aws.amazon.com/amazondynamodb/latest/developerguide/workbench.html</w:t>
         </w:r>
       </w:hyperlink>
+      <w:r>
+        <w:rPr>
+          <w:rtl w:val="0"/>
+        </w:rPr>
+      </w:r>
+    </w:p>
+    <w:p>
+      <w:pPr>
+        <w:rPr/>
+      </w:pPr>
       <w:r>
         <w:rPr>
           <w:rtl w:val="0"/>
@@ -2192,6 +2887,14 @@
       <w:sz w:val="30"/>
       <w:szCs w:val="30"/>
     </w:rPr>
+  </w:style>
+  <w:style w:type="table" w:styleId="Table1">
+    <w:basedOn w:val="TableNormal"/>
+    <w:tblPr>
+      <w:tblStyleRowBandSize w:val="1"/>
+      <w:tblStyleColBandSize w:val="1"/>
+      <w:tblCellMar/>
+    </w:tblPr>
   </w:style>
 </w:styles>
 </file>

</xml_diff>